<commit_message>
update notebook and file
</commit_message>
<xml_diff>
--- a/Project_02.docx
+++ b/Project_02.docx
@@ -35,6 +35,50 @@
           <w:szCs w:val="36"/>
         </w:rPr>
         <w:t xml:space="preserve">: </w:t>
+      </w:r>
+      <w:proofErr w:type="spellStart"/>
+      <w:r>
+        <w:rPr>
+          <w:b/>
+          <w:sz w:val="36"/>
+          <w:szCs w:val="36"/>
+        </w:rPr>
+        <w:t>Pokem</w:t>
+      </w:r>
+      <w:r>
+        <w:rPr>
+          <w:b/>
+          <w:sz w:val="36"/>
+          <w:szCs w:val="36"/>
+        </w:rPr>
+        <w:t>on</w:t>
+      </w:r>
+      <w:proofErr w:type="spellEnd"/>
+      <w:r>
+        <w:rPr>
+          <w:b/>
+          <w:sz w:val="36"/>
+          <w:szCs w:val="36"/>
+        </w:rPr>
+        <w:t xml:space="preserve"> </w:t>
+      </w:r>
+      <w:proofErr w:type="spellStart"/>
+      <w:r>
+        <w:rPr>
+          <w:b/>
+          <w:sz w:val="36"/>
+          <w:szCs w:val="36"/>
+        </w:rPr>
+        <w:t>Cardset</w:t>
+      </w:r>
+      <w:proofErr w:type="spellEnd"/>
+      <w:r>
+        <w:rPr>
+          <w:b/>
+          <w:sz w:val="36"/>
+          <w:szCs w:val="36"/>
+        </w:rPr>
+        <w:t xml:space="preserve"> Price Predictor</w:t>
       </w:r>
     </w:p>
     <w:p>
@@ -354,12 +398,22 @@
                 <w:szCs w:val="28"/>
               </w:rPr>
             </w:pPr>
+            <w:hyperlink r:id="rId7" w:history="1">
+              <w:r>
+                <w:rPr>
+                  <w:rStyle w:val="Hyperlink"/>
+                  <w:sz w:val="28"/>
+                  <w:szCs w:val="28"/>
+                </w:rPr>
+                <w:t>mfbriscoe@gmail.com</w:t>
+              </w:r>
+            </w:hyperlink>
             <w:r>
               <w:rPr>
                 <w:sz w:val="28"/>
                 <w:szCs w:val="28"/>
               </w:rPr>
-              <w:t>mfbriscoe@gmail.com</w:t>
+              <w:t xml:space="preserve"> </w:t>
             </w:r>
           </w:p>
         </w:tc>
@@ -429,7 +483,7 @@
                 <w:szCs w:val="28"/>
               </w:rPr>
             </w:pPr>
-            <w:hyperlink r:id="rId7" w:history="1">
+            <w:hyperlink r:id="rId8" w:history="1">
               <w:r>
                 <w:rPr>
                   <w:rStyle w:val="Hyperlink"/>
@@ -638,8 +692,9 @@
           <w:szCs w:val="24"/>
           <w:lang w:val="en-US"/>
         </w:rPr>
-        <w:t xml:space="preserve">Predict which investment is better </w:t>
-      </w:r>
+        <w:t xml:space="preserve">Predict which </w:t>
+      </w:r>
+      <w:proofErr w:type="spellStart"/>
       <w:r>
         <w:rPr>
           <w:rFonts w:ascii="Times New Roman" w:eastAsia="Times New Roman" w:hAnsi="Times New Roman" w:cs="Times New Roman"/>
@@ -647,8 +702,9 @@
           <w:szCs w:val="24"/>
           <w:lang w:val="en-US"/>
         </w:rPr>
-        <w:t xml:space="preserve">over the next 1 year </w:t>
-      </w:r>
+        <w:t>pokemon</w:t>
+      </w:r>
+      <w:proofErr w:type="spellEnd"/>
       <w:r>
         <w:rPr>
           <w:rFonts w:ascii="Times New Roman" w:eastAsia="Times New Roman" w:hAnsi="Times New Roman" w:cs="Times New Roman"/>
@@ -656,8 +712,9 @@
           <w:szCs w:val="24"/>
           <w:lang w:val="en-US"/>
         </w:rPr>
-        <w:t xml:space="preserve">– </w:t>
-      </w:r>
+        <w:t xml:space="preserve"> </w:t>
+      </w:r>
+      <w:proofErr w:type="spellStart"/>
       <w:r>
         <w:rPr>
           <w:rFonts w:ascii="Times New Roman" w:eastAsia="Times New Roman" w:hAnsi="Times New Roman" w:cs="Times New Roman"/>
@@ -665,8 +722,9 @@
           <w:szCs w:val="24"/>
           <w:lang w:val="en-US"/>
         </w:rPr>
-        <w:t xml:space="preserve">investment in </w:t>
-      </w:r>
+        <w:t>cardset</w:t>
+      </w:r>
+      <w:proofErr w:type="spellEnd"/>
       <w:r>
         <w:rPr>
           <w:rFonts w:ascii="Times New Roman" w:eastAsia="Times New Roman" w:hAnsi="Times New Roman" w:cs="Times New Roman"/>
@@ -674,7 +732,7 @@
           <w:szCs w:val="24"/>
           <w:lang w:val="en-US"/>
         </w:rPr>
-        <w:t>a particular commodity</w:t>
+        <w:t xml:space="preserve"> </w:t>
       </w:r>
       <w:r>
         <w:rPr>
@@ -683,7 +741,27 @@
           <w:szCs w:val="24"/>
           <w:lang w:val="en-US"/>
         </w:rPr>
-        <w:t xml:space="preserve"> or a set of stocks. </w:t>
+        <w:t xml:space="preserve">customer should purchase based on customer inputs of 2 or more </w:t>
+      </w:r>
+      <w:proofErr w:type="spellStart"/>
+      <w:r>
+        <w:rPr>
+          <w:rFonts w:ascii="Times New Roman" w:eastAsia="Times New Roman" w:hAnsi="Times New Roman" w:cs="Times New Roman"/>
+          <w:sz w:val="24"/>
+          <w:szCs w:val="24"/>
+          <w:lang w:val="en-US"/>
+        </w:rPr>
+        <w:t>cardsets</w:t>
+      </w:r>
+      <w:proofErr w:type="spellEnd"/>
+      <w:r>
+        <w:rPr>
+          <w:rFonts w:ascii="Times New Roman" w:eastAsia="Times New Roman" w:hAnsi="Times New Roman" w:cs="Times New Roman"/>
+          <w:sz w:val="24"/>
+          <w:szCs w:val="24"/>
+          <w:lang w:val="en-US"/>
+        </w:rPr>
+        <w:t xml:space="preserve">. </w:t>
       </w:r>
     </w:p>
     <w:p>
@@ -744,19 +822,19 @@
           <w:szCs w:val="24"/>
           <w:lang w:val="en-US"/>
         </w:rPr>
-        <w:t xml:space="preserve">Historical S&amp;P for 100 stocks </w:t>
-      </w:r>
-    </w:p>
-    <w:p>
-      <w:pPr>
-        <w:spacing w:line="240" w:lineRule="auto"/>
+        <w:t xml:space="preserve">Historical </w:t>
+      </w:r>
+      <w:proofErr w:type="spellStart"/>
+      <w:r>
         <w:rPr>
           <w:rFonts w:ascii="Times New Roman" w:eastAsia="Times New Roman" w:hAnsi="Times New Roman" w:cs="Times New Roman"/>
           <w:sz w:val="24"/>
           <w:szCs w:val="24"/>
           <w:lang w:val="en-US"/>
         </w:rPr>
-      </w:pPr>
+        <w:t>Pokemon</w:t>
+      </w:r>
+      <w:proofErr w:type="spellEnd"/>
       <w:r>
         <w:rPr>
           <w:rFonts w:ascii="Times New Roman" w:eastAsia="Times New Roman" w:hAnsi="Times New Roman" w:cs="Times New Roman"/>
@@ -764,8 +842,9 @@
           <w:szCs w:val="24"/>
           <w:lang w:val="en-US"/>
         </w:rPr>
-        <w:t xml:space="preserve">Historical </w:t>
-      </w:r>
+        <w:t xml:space="preserve"> </w:t>
+      </w:r>
+      <w:proofErr w:type="spellStart"/>
       <w:r>
         <w:rPr>
           <w:rFonts w:ascii="Times New Roman" w:eastAsia="Times New Roman" w:hAnsi="Times New Roman" w:cs="Times New Roman"/>
@@ -773,7 +852,26 @@
           <w:szCs w:val="24"/>
           <w:lang w:val="en-US"/>
         </w:rPr>
-        <w:t>commodity prices</w:t>
+        <w:t>cardsets</w:t>
+      </w:r>
+      <w:proofErr w:type="spellEnd"/>
+      <w:r>
+        <w:rPr>
+          <w:rFonts w:ascii="Times New Roman" w:eastAsia="Times New Roman" w:hAnsi="Times New Roman" w:cs="Times New Roman"/>
+          <w:sz w:val="24"/>
+          <w:szCs w:val="24"/>
+          <w:lang w:val="en-US"/>
+        </w:rPr>
+        <w:t xml:space="preserve"> 2016 to 2020 monthly data</w:t>
+      </w:r>
+      <w:r>
+        <w:rPr>
+          <w:rFonts w:ascii="Times New Roman" w:eastAsia="Times New Roman" w:hAnsi="Times New Roman" w:cs="Times New Roman"/>
+          <w:sz w:val="24"/>
+          <w:szCs w:val="24"/>
+          <w:lang w:val="en-US"/>
+        </w:rPr>
+        <w:t xml:space="preserve"> </w:t>
       </w:r>
     </w:p>
     <w:p>
@@ -877,6 +975,7 @@
           <w:lang w:val="en-US"/>
         </w:rPr>
       </w:pPr>
+      <w:proofErr w:type="spellStart"/>
       <w:r>
         <w:rPr>
           <w:rFonts w:ascii="Times New Roman" w:eastAsia="Times New Roman" w:hAnsi="Symbol" w:cs="Times New Roman"/>
@@ -884,7 +983,17 @@
           <w:szCs w:val="24"/>
           <w:lang w:val="en-US"/>
         </w:rPr>
-        <w:t>Jupyter Lab</w:t>
+        <w:t>Jupyter</w:t>
+      </w:r>
+      <w:proofErr w:type="spellEnd"/>
+      <w:r>
+        <w:rPr>
+          <w:rFonts w:ascii="Times New Roman" w:eastAsia="Times New Roman" w:hAnsi="Symbol" w:cs="Times New Roman"/>
+          <w:sz w:val="24"/>
+          <w:szCs w:val="24"/>
+          <w:lang w:val="en-US"/>
+        </w:rPr>
+        <w:t xml:space="preserve"> Lab</w:t>
       </w:r>
     </w:p>
     <w:p>
@@ -925,6 +1034,7 @@
           <w:lang w:val="en-US"/>
         </w:rPr>
       </w:pPr>
+      <w:proofErr w:type="spellStart"/>
       <w:r>
         <w:rPr>
           <w:rFonts w:ascii="Times New Roman" w:eastAsia="Times New Roman" w:hAnsi="Symbol" w:cs="Times New Roman"/>
@@ -932,12 +1042,17 @@
           <w:szCs w:val="24"/>
           <w:lang w:val="en-US"/>
         </w:rPr>
-        <w:t>ML algorithms</w:t>
-      </w:r>
+        <w:t>Tensorflow</w:t>
+      </w:r>
+      <w:proofErr w:type="spellEnd"/>
     </w:p>
     <w:p>
       <w:pPr>
         <w:pStyle w:val="ListParagraph"/>
+        <w:numPr>
+          <w:ilvl w:val="0"/>
+          <w:numId w:val="4"/>
+        </w:numPr>
         <w:rPr>
           <w:rFonts w:ascii="Times New Roman" w:eastAsia="Times New Roman" w:hAnsi="Symbol" w:cs="Times New Roman"/>
           <w:sz w:val="24"/>
@@ -945,6 +1060,67 @@
           <w:lang w:val="en-US"/>
         </w:rPr>
       </w:pPr>
+      <w:proofErr w:type="spellStart"/>
+      <w:r>
+        <w:rPr>
+          <w:rFonts w:ascii="Times New Roman" w:eastAsia="Times New Roman" w:hAnsi="Symbol" w:cs="Times New Roman"/>
+          <w:sz w:val="24"/>
+          <w:szCs w:val="24"/>
+          <w:lang w:val="en-US"/>
+        </w:rPr>
+        <w:t>Keras</w:t>
+      </w:r>
+      <w:proofErr w:type="spellEnd"/>
+    </w:p>
+    <w:p>
+      <w:pPr>
+        <w:pStyle w:val="ListParagraph"/>
+        <w:numPr>
+          <w:ilvl w:val="0"/>
+          <w:numId w:val="4"/>
+        </w:numPr>
+        <w:rPr>
+          <w:rFonts w:ascii="Times New Roman" w:eastAsia="Times New Roman" w:hAnsi="Symbol" w:cs="Times New Roman"/>
+          <w:sz w:val="24"/>
+          <w:szCs w:val="24"/>
+          <w:lang w:val="en-US"/>
+        </w:rPr>
+      </w:pPr>
+      <w:proofErr w:type="spellStart"/>
+      <w:r>
+        <w:rPr>
+          <w:rFonts w:ascii="Times New Roman" w:eastAsia="Times New Roman" w:hAnsi="Symbol" w:cs="Times New Roman"/>
+          <w:sz w:val="24"/>
+          <w:szCs w:val="24"/>
+          <w:lang w:val="en-US"/>
+        </w:rPr>
+        <w:t>HVplot</w:t>
+      </w:r>
+      <w:proofErr w:type="spellEnd"/>
+    </w:p>
+    <w:p>
+      <w:pPr>
+        <w:pStyle w:val="ListParagraph"/>
+        <w:numPr>
+          <w:ilvl w:val="0"/>
+          <w:numId w:val="4"/>
+        </w:numPr>
+        <w:rPr>
+          <w:rFonts w:ascii="Times New Roman" w:eastAsia="Times New Roman" w:hAnsi="Symbol" w:cs="Times New Roman"/>
+          <w:sz w:val="24"/>
+          <w:szCs w:val="24"/>
+          <w:lang w:val="en-US"/>
+        </w:rPr>
+      </w:pPr>
+      <w:r>
+        <w:rPr>
+          <w:rFonts w:ascii="Times New Roman" w:eastAsia="Times New Roman" w:hAnsi="Symbol" w:cs="Times New Roman"/>
+          <w:sz w:val="24"/>
+          <w:szCs w:val="24"/>
+          <w:lang w:val="en-US"/>
+        </w:rPr>
+        <w:t>Interactive plot</w:t>
+      </w:r>
     </w:p>
     <w:p>
       <w:pPr>
@@ -1029,7 +1205,7 @@
           <w:szCs w:val="24"/>
           <w:lang w:val="en-US"/>
         </w:rPr>
-        <w:t>Team :</w:t>
+        <w:t>Collect the data</w:t>
       </w:r>
       <w:r>
         <w:rPr>
@@ -1038,16 +1214,7 @@
           <w:szCs w:val="24"/>
           <w:lang w:val="en-US"/>
         </w:rPr>
-        <w:t xml:space="preserve"> </w:t>
-      </w:r>
-      <w:r>
-        <w:rPr>
-          <w:rFonts w:ascii="Times New Roman" w:eastAsia="Times New Roman" w:hAnsi="Times New Roman" w:cs="Times New Roman"/>
-          <w:sz w:val="24"/>
-          <w:szCs w:val="24"/>
-          <w:lang w:val="en-US"/>
-        </w:rPr>
-        <w:t>Collect the data.</w:t>
+        <w:t xml:space="preserve"> – Anna and Marcus</w:t>
       </w:r>
     </w:p>
     <w:p>
@@ -1072,7 +1239,7 @@
           <w:szCs w:val="24"/>
           <w:lang w:val="en-US"/>
         </w:rPr>
-        <w:t xml:space="preserve">Team </w:t>
+        <w:t>C</w:t>
       </w:r>
       <w:r>
         <w:rPr>
@@ -1081,17 +1248,103 @@
           <w:szCs w:val="24"/>
           <w:lang w:val="en-US"/>
         </w:rPr>
-        <w:t>: Clean the data.</w:t>
+        <w:t>lean the data.</w:t>
+      </w:r>
+      <w:r>
+        <w:rPr>
+          <w:rFonts w:ascii="Times New Roman" w:eastAsia="Times New Roman" w:hAnsi="Times New Roman" w:cs="Times New Roman"/>
+          <w:sz w:val="24"/>
+          <w:szCs w:val="24"/>
+          <w:lang w:val="en-US"/>
+        </w:rPr>
+        <w:t xml:space="preserve"> – Anna and Marcus</w:t>
       </w:r>
     </w:p>
     <w:p>
       <w:pPr>
-        <w:rPr>
-          <w:b/>
-          <w:sz w:val="36"/>
-          <w:szCs w:val="36"/>
-        </w:rPr>
-      </w:pPr>
+        <w:pStyle w:val="ListParagraph"/>
+        <w:numPr>
+          <w:ilvl w:val="0"/>
+          <w:numId w:val="9"/>
+        </w:numPr>
+        <w:spacing w:line="240" w:lineRule="auto"/>
+        <w:rPr>
+          <w:rFonts w:ascii="Times New Roman" w:eastAsia="Times New Roman" w:hAnsi="Times New Roman" w:cs="Times New Roman"/>
+          <w:sz w:val="24"/>
+          <w:szCs w:val="24"/>
+          <w:lang w:val="en-US"/>
+        </w:rPr>
+      </w:pPr>
+      <w:proofErr w:type="spellStart"/>
+      <w:r>
+        <w:rPr>
+          <w:rFonts w:ascii="Times New Roman" w:eastAsia="Times New Roman" w:hAnsi="Times New Roman" w:cs="Times New Roman"/>
+          <w:sz w:val="24"/>
+          <w:szCs w:val="24"/>
+          <w:lang w:val="en-US"/>
+        </w:rPr>
+        <w:t>Jupyter</w:t>
+      </w:r>
+      <w:proofErr w:type="spellEnd"/>
+      <w:r>
+        <w:rPr>
+          <w:rFonts w:ascii="Times New Roman" w:eastAsia="Times New Roman" w:hAnsi="Times New Roman" w:cs="Times New Roman"/>
+          <w:sz w:val="24"/>
+          <w:szCs w:val="24"/>
+          <w:lang w:val="en-US"/>
+        </w:rPr>
+        <w:t xml:space="preserve"> Notebook – Deepak</w:t>
+      </w:r>
+    </w:p>
+    <w:p>
+      <w:pPr>
+        <w:pStyle w:val="ListParagraph"/>
+        <w:numPr>
+          <w:ilvl w:val="0"/>
+          <w:numId w:val="9"/>
+        </w:numPr>
+        <w:spacing w:line="240" w:lineRule="auto"/>
+        <w:rPr>
+          <w:rFonts w:ascii="Times New Roman" w:eastAsia="Times New Roman" w:hAnsi="Times New Roman" w:cs="Times New Roman"/>
+          <w:sz w:val="24"/>
+          <w:szCs w:val="24"/>
+          <w:lang w:val="en-US"/>
+        </w:rPr>
+      </w:pPr>
+      <w:r>
+        <w:rPr>
+          <w:rFonts w:ascii="Times New Roman" w:eastAsia="Times New Roman" w:hAnsi="Times New Roman" w:cs="Times New Roman"/>
+          <w:sz w:val="24"/>
+          <w:szCs w:val="24"/>
+          <w:lang w:val="en-US"/>
+        </w:rPr>
+        <w:t>Model code and testing – Team</w:t>
+      </w:r>
+    </w:p>
+    <w:p>
+      <w:pPr>
+        <w:pStyle w:val="ListParagraph"/>
+        <w:numPr>
+          <w:ilvl w:val="0"/>
+          <w:numId w:val="9"/>
+        </w:numPr>
+        <w:spacing w:line="240" w:lineRule="auto"/>
+        <w:rPr>
+          <w:rFonts w:ascii="Times New Roman" w:eastAsia="Times New Roman" w:hAnsi="Times New Roman" w:cs="Times New Roman"/>
+          <w:sz w:val="24"/>
+          <w:szCs w:val="24"/>
+          <w:lang w:val="en-US"/>
+        </w:rPr>
+      </w:pPr>
+      <w:r>
+        <w:rPr>
+          <w:rFonts w:ascii="Times New Roman" w:eastAsia="Times New Roman" w:hAnsi="Times New Roman" w:cs="Times New Roman"/>
+          <w:sz w:val="24"/>
+          <w:szCs w:val="24"/>
+          <w:lang w:val="en-US"/>
+        </w:rPr>
+        <w:t>Presentation - Team</w:t>
+      </w:r>
     </w:p>
     <w:p>
       <w:pPr>

</xml_diff>